<commit_message>
update to resume location
</commit_message>
<xml_diff>
--- a/Personal Website/wwwroot/downloads/ResumeLangevoort.docx
+++ b/Personal Website/wwwroot/downloads/ResumeLangevoort.docx
@@ -77,15 +77,33 @@
           <w:sz w:val="20"/>
           <w:szCs w:val="20"/>
         </w:rPr>
-        <w:t>Manchester, CT</w:t>
-      </w:r>
+        <w:t xml:space="preserve">Alliance, </w:t>
+      </w:r>
+      <w:bookmarkStart w:id="0" w:name="_GoBack"/>
+      <w:bookmarkEnd w:id="0"/>
       <w:r>
         <w:rPr>
           <w:rFonts w:ascii="Roboto" w:hAnsi="Roboto"/>
           <w:sz w:val="20"/>
           <w:szCs w:val="20"/>
         </w:rPr>
-        <w:t xml:space="preserve"> | </w:t>
+        <w:t xml:space="preserve">OH </w:t>
+      </w:r>
+      <w:r>
+        <w:rPr>
+          <w:rFonts w:ascii="Roboto" w:hAnsi="Roboto"/>
+          <w:sz w:val="20"/>
+          <w:szCs w:val="20"/>
+        </w:rPr>
+        <w:t>|</w:t>
+      </w:r>
+      <w:r>
+        <w:rPr>
+          <w:rFonts w:ascii="Roboto" w:hAnsi="Roboto"/>
+          <w:sz w:val="20"/>
+          <w:szCs w:val="20"/>
+        </w:rPr>
+        <w:t xml:space="preserve"> </w:t>
       </w:r>
       <w:r>
         <w:rPr>
@@ -358,8 +376,6 @@
         </w:rPr>
         <w:t>Unity 3D, Eclipse</w:t>
       </w:r>
-      <w:bookmarkStart w:id="0" w:name="_GoBack"/>
-      <w:bookmarkEnd w:id="0"/>
       <w:r>
         <w:rPr>
           <w:rFonts w:cstheme="minorHAnsi"/>
@@ -3291,7 +3307,7 @@
   <a:extraClrSchemeLst/>
   <a:extLst>
     <a:ext uri="{05A4C25C-085E-4340-85A3-A5531E510DB2}">
-      <thm15:themeFamily xmlns:thm15="http://schemas.microsoft.com/office/thememl/2012/main" xmlns="" name="Office Theme" id="{62F939B6-93AF-4DB8-9C6B-D6C7DFDC589F}" vid="{4A3C46E8-61CC-4603-A589-7422A47A8E4A}"/>
+      <thm15:themeFamily xmlns="" xmlns:thm15="http://schemas.microsoft.com/office/thememl/2012/main" name="Office Theme" id="{62F939B6-93AF-4DB8-9C6B-D6C7DFDC589F}" vid="{4A3C46E8-61CC-4603-A589-7422A47A8E4A}"/>
     </a:ext>
   </a:extLst>
 </a:theme>
@@ -3302,7 +3318,7 @@
 </file>
 
 <file path=customXml/itemProps1.xml><?xml version="1.0" encoding="utf-8"?>
-<ds:datastoreItem xmlns:ds="http://schemas.openxmlformats.org/officeDocument/2006/customXml" ds:itemID="{D79A3A43-C6F1-4BF3-9E66-30AB65A76E79}">
+<ds:datastoreItem xmlns:ds="http://schemas.openxmlformats.org/officeDocument/2006/customXml" ds:itemID="{70D163A1-6DDD-4D27-B229-4B9FEDD01D54}">
   <ds:schemaRefs>
     <ds:schemaRef ds:uri="http://schemas.openxmlformats.org/officeDocument/2006/bibliography"/>
   </ds:schemaRefs>

</xml_diff>